<commit_message>
Forgot to update the writeup
</commit_message>
<xml_diff>
--- a/CPE490FinalWriteUp.docx
+++ b/CPE490FinalWriteUp.docx
@@ -269,6 +269,42 @@
           <w:sz w:val="24"/>
           <w:szCs w:val="24"/>
         </w:rPr>
+        <w:t xml:space="preserve">To run: Sr.jar is the Server, Cl is the client. Server must be run from command line using </w:t>
+      </w:r>
+      <w:r>
+        <w:rPr>
+          <w:rFonts w:ascii="Times New Roman" w:hAnsi="Times New Roman" w:cs="Times New Roman"/>
+          <w:sz w:val="24"/>
+          <w:szCs w:val="24"/>
+        </w:rPr>
+        <w:br/>
+        <w:t xml:space="preserve">“java -jar Sr.jar” and client can be run from command line or by executing the jar from your </w:t>
+      </w:r>
+      <w:proofErr w:type="gramStart"/>
+      <w:r>
+        <w:rPr>
+          <w:rFonts w:ascii="Times New Roman" w:hAnsi="Times New Roman" w:cs="Times New Roman"/>
+          <w:sz w:val="24"/>
+          <w:szCs w:val="24"/>
+        </w:rPr>
+        <w:t>desktop</w:t>
+      </w:r>
+      <w:proofErr w:type="gramEnd"/>
+    </w:p>
+    <w:p>
+      <w:pPr>
+        <w:rPr>
+          <w:rFonts w:ascii="Times New Roman" w:hAnsi="Times New Roman" w:cs="Times New Roman"/>
+          <w:sz w:val="24"/>
+          <w:szCs w:val="24"/>
+        </w:rPr>
+      </w:pPr>
+      <w:r>
+        <w:rPr>
+          <w:rFonts w:ascii="Times New Roman" w:hAnsi="Times New Roman" w:cs="Times New Roman"/>
+          <w:sz w:val="24"/>
+          <w:szCs w:val="24"/>
+        </w:rPr>
         <w:t>The point of this project was to create a network shared file that can be edited at multiple end points by different users. Think Google Docs. This solution already exists- and from multiple companies. The difference that I was going for was a utility that would allow you to do this when you are not connected to the internet, allowing a LAN service that you can connect to in order to have multiple editors on the document.</w:t>
       </w:r>
     </w:p>
@@ -438,25 +474,7 @@
             <w:sz w:val="24"/>
             <w:szCs w:val="24"/>
           </w:rPr>
-          <w:t>h</w:t>
-        </w:r>
-        <w:r>
-          <w:rPr>
-            <w:rStyle w:val="Hyperlink"/>
-            <w:rFonts w:ascii="Times New Roman" w:hAnsi="Times New Roman" w:cs="Times New Roman"/>
-            <w:sz w:val="24"/>
-            <w:szCs w:val="24"/>
-          </w:rPr>
-          <w:t>e</w:t>
-        </w:r>
-        <w:r>
-          <w:rPr>
-            <w:rStyle w:val="Hyperlink"/>
-            <w:rFonts w:ascii="Times New Roman" w:hAnsi="Times New Roman" w:cs="Times New Roman"/>
-            <w:sz w:val="24"/>
-            <w:szCs w:val="24"/>
-          </w:rPr>
-          <w:t>re</w:t>
+          <w:t>here</w:t>
         </w:r>
       </w:hyperlink>
       <w:r>
@@ -565,25 +583,9 @@
         </w:rPr>
       </w:pPr>
     </w:p>
-    <w:p>
-      <w:pPr>
-        <w:rPr>
-          <w:rFonts w:ascii="Times New Roman" w:hAnsi="Times New Roman" w:cs="Times New Roman"/>
-          <w:sz w:val="24"/>
-          <w:szCs w:val="24"/>
-        </w:rPr>
-      </w:pPr>
-      <w:r>
-        <w:rPr>
-          <w:rFonts w:ascii="Times New Roman" w:hAnsi="Times New Roman" w:cs="Times New Roman"/>
-          <w:sz w:val="24"/>
-          <w:szCs w:val="24"/>
-        </w:rPr>
-        <w:t>https://www.youtube.com/watch?v=tjP0uma_mGQ</w:t>
-      </w:r>
-    </w:p>
     <w:sectPr>
       <w:headerReference w:type="default" r:id="rId8"/>
+      <w:footerReference w:type="default" r:id="rId9"/>
       <w:pgSz w:w="12240" w:h="15840"/>
       <w:pgMar w:top="1440" w:right="1440" w:bottom="1440" w:left="1440" w:header="720" w:footer="720" w:gutter="0"/>
       <w:cols w:space="720"/>
@@ -617,6 +619,33 @@
     </w:p>
   </w:endnote>
 </w:endnotes>
+</file>
+
+<file path=word/footer1.xml><?xml version="1.0" encoding="utf-8"?>
+<w:ftr xmlns:wpc="http://schemas.microsoft.com/office/word/2010/wordprocessingCanvas" xmlns:cx="http://schemas.microsoft.com/office/drawing/2014/chartex" xmlns:cx1="http://schemas.microsoft.com/office/drawing/2015/9/8/chartex" xmlns:cx2="http://schemas.microsoft.com/office/drawing/2015/10/21/chartex" xmlns:cx3="http://schemas.microsoft.com/office/drawing/2016/5/9/chartex" xmlns:cx4="http://schemas.microsoft.com/office/drawing/2016/5/10/chartex" xmlns:cx5="http://schemas.microsoft.com/office/drawing/2016/5/11/chartex" xmlns:cx6="http://schemas.microsoft.com/office/drawing/2016/5/12/chartex" xmlns:cx7="http://schemas.microsoft.com/office/drawing/2016/5/13/chartex" xmlns:cx8="http://schemas.microsoft.com/office/drawing/2016/5/14/chartex" xmlns:mc="http://schemas.openxmlformats.org/markup-compatibility/2006" xmlns:aink="http://schemas.microsoft.com/office/drawing/2016/ink" xmlns:am3d="http://schemas.microsoft.com/office/drawing/2017/model3d" xmlns:o="urn:schemas-microsoft-com:office:office" xmlns:r="http://schemas.openxmlformats.org/officeDocument/2006/relationships" xmlns:m="http://schemas.openxmlformats.org/officeDocument/2006/math" xmlns:v="urn:schemas-microsoft-com:vml" xmlns:wp14="http://schemas.microsoft.com/office/word/2010/wordprocessingDrawing" xmlns:wp="http://schemas.openxmlformats.org/drawingml/2006/wordprocessingDrawing" xmlns:w10="urn:schemas-microsoft-com:office:word" xmlns:w="http://schemas.openxmlformats.org/wordprocessingml/2006/main" xmlns:w14="http://schemas.microsoft.com/office/word/2010/wordml" xmlns:w15="http://schemas.microsoft.com/office/word/2012/wordml" xmlns:w16cex="http://schemas.microsoft.com/office/word/2018/wordml/cex" xmlns:w16cid="http://schemas.microsoft.com/office/word/2016/wordml/cid" xmlns:w16="http://schemas.microsoft.com/office/word/2018/wordml" xmlns:w16se="http://schemas.microsoft.com/office/word/2015/wordml/symex" xmlns:wpg="http://schemas.microsoft.com/office/word/2010/wordprocessingGroup" xmlns:wpi="http://schemas.microsoft.com/office/word/2010/wordprocessingInk" xmlns:wne="http://schemas.microsoft.com/office/word/2006/wordml" xmlns:wps="http://schemas.microsoft.com/office/word/2010/wordprocessingShape" mc:Ignorable="w14 w15 w16se w16cid w16 w16cex wp14">
+  <w:p>
+    <w:pPr>
+      <w:rPr>
+        <w:rFonts w:ascii="Times New Roman" w:hAnsi="Times New Roman" w:cs="Times New Roman"/>
+        <w:sz w:val="24"/>
+        <w:szCs w:val="24"/>
+      </w:rPr>
+    </w:pPr>
+    <w:r>
+      <w:rPr>
+        <w:rFonts w:ascii="Times New Roman" w:hAnsi="Times New Roman" w:cs="Times New Roman"/>
+        <w:sz w:val="24"/>
+        <w:szCs w:val="24"/>
+      </w:rPr>
+      <w:t>https://www.youtube.com/watch?v=tjP0uma_mGQ</w:t>
+    </w:r>
+  </w:p>
+  <w:p>
+    <w:pPr>
+      <w:pStyle w:val="Footer"/>
+    </w:pPr>
+  </w:p>
+</w:ftr>
 </file>
 
 <file path=word/footnotes.xml><?xml version="1.0" encoding="utf-8"?>

</xml_diff>